<commit_message>
student2(Reports) Analysis Report #17
</commit_message>
<xml_diff>
--- a/reports/Student #2/Requirements - Student #2.docx
+++ b/reports/Student #2/Requirements - Student #2.docx
@@ -1,6 +1,6 @@
 
 <file path=word/document.xml><?xml version="1.0" encoding="utf-8"?>
-<w:document xmlns:wpc="http://schemas.microsoft.com/office/word/2010/wordprocessingCanvas" xmlns:cx="http://schemas.microsoft.com/office/drawing/2014/chartex" xmlns:cx1="http://schemas.microsoft.com/office/drawing/2015/9/8/chartex" xmlns:cx2="http://schemas.microsoft.com/office/drawing/2015/10/21/chartex" xmlns:cx3="http://schemas.microsoft.com/office/drawing/2016/5/9/chartex" xmlns:cx4="http://schemas.microsoft.com/office/drawing/2016/5/10/chartex" xmlns:cx5="http://schemas.microsoft.com/office/drawing/2016/5/11/chartex" xmlns:cx6="http://schemas.microsoft.com/office/drawing/2016/5/12/chartex" xmlns:cx7="http://schemas.microsoft.com/office/drawing/2016/5/13/chartex" xmlns:cx8="http://schemas.microsoft.com/office/drawing/2016/5/14/chartex" xmlns:mc="http://schemas.openxmlformats.org/markup-compatibility/2006" xmlns:aink="http://schemas.microsoft.com/office/drawing/2016/ink" xmlns:am3d="http://schemas.microsoft.com/office/drawing/2017/model3d" xmlns:o="urn:schemas-microsoft-com:office:office" xmlns:oel="http://schemas.microsoft.com/office/2019/extlst" xmlns:r="http://schemas.openxmlformats.org/officeDocument/2006/relationships" xmlns:m="http://schemas.openxmlformats.org/officeDocument/2006/math" xmlns:v="urn:schemas-microsoft-com:vml" xmlns:wp14="http://schemas.microsoft.com/office/word/2010/wordprocessingDrawing" xmlns:wp="http://schemas.openxmlformats.org/drawingml/2006/wordprocessingDrawing" xmlns:w10="urn:schemas-microsoft-com:office:word" xmlns:w="http://schemas.openxmlformats.org/wordprocessingml/2006/main" xmlns:w14="http://schemas.microsoft.com/office/word/2010/wordml" xmlns:w15="http://schemas.microsoft.com/office/word/2012/wordml" xmlns:w16cex="http://schemas.microsoft.com/office/word/2018/wordml/cex" xmlns:w16cid="http://schemas.microsoft.com/office/word/2016/wordml/cid" xmlns:w16="http://schemas.microsoft.com/office/word/2018/wordml" xmlns:w16sdtdh="http://schemas.microsoft.com/office/word/2020/wordml/sdtdatahash" xmlns:w16se="http://schemas.microsoft.com/office/word/2015/wordml/symex" xmlns:wpg="http://schemas.microsoft.com/office/word/2010/wordprocessingGroup" xmlns:wpi="http://schemas.microsoft.com/office/word/2010/wordprocessingInk" xmlns:wne="http://schemas.microsoft.com/office/word/2006/wordml" xmlns:wps="http://schemas.microsoft.com/office/word/2010/wordprocessingShape" mc:Ignorable="w14 w15 w16se w16cid w16 w16cex w16sdtdh wp14">
+<w:document xmlns:wpc="http://schemas.microsoft.com/office/word/2010/wordprocessingCanvas" xmlns:cx="http://schemas.microsoft.com/office/drawing/2014/chartex" xmlns:mc="http://schemas.openxmlformats.org/markup-compatibility/2006" xmlns:o="urn:schemas-microsoft-com:office:office" xmlns:r="http://schemas.openxmlformats.org/officeDocument/2006/relationships" xmlns:m="http://schemas.openxmlformats.org/officeDocument/2006/math" xmlns:v="urn:schemas-microsoft-com:vml" xmlns:wp14="http://schemas.microsoft.com/office/word/2010/wordprocessingDrawing" xmlns:wp="http://schemas.openxmlformats.org/drawingml/2006/wordprocessingDrawing" xmlns:w10="urn:schemas-microsoft-com:office:word" xmlns:w="http://schemas.openxmlformats.org/wordprocessingml/2006/main" xmlns:w14="http://schemas.microsoft.com/office/word/2010/wordml" xmlns:w15="http://schemas.microsoft.com/office/word/2012/wordml" xmlns:w16se="http://schemas.microsoft.com/office/word/2015/wordml/symex" xmlns:wpg="http://schemas.microsoft.com/office/word/2010/wordprocessingGroup" xmlns:wpi="http://schemas.microsoft.com/office/word/2010/wordprocessingInk" xmlns:wne="http://schemas.microsoft.com/office/word/2006/wordml" xmlns:wps="http://schemas.microsoft.com/office/word/2010/wordprocessingShape" mc:Ignorable="w14 w15 w16se wp14">
   <w:body>
     <w:p>
       <w:pPr>
@@ -20,6 +20,8 @@
         </w:rPr>
         <w:t>Requirements – Student #2</w:t>
       </w:r>
+      <w:bookmarkStart w:id="0" w:name="_GoBack"/>
+      <w:bookmarkEnd w:id="0"/>
     </w:p>
     <w:p>
       <w:pPr>
@@ -89,7 +91,6 @@
               </w:rPr>
               <w:tab/>
             </w:r>
-            <w:permStart w:id="379328249" w:edGrp="everyone"/>
             <w:sdt>
               <w:sdtPr>
                 <w:rPr>
@@ -108,11 +109,16 @@
                   <w:rPr>
                     <w:rFonts w:asciiTheme="majorHAnsi" w:hAnsiTheme="majorHAnsi" w:cstheme="majorHAnsi"/>
                   </w:rPr>
-                  <w:t xml:space="preserve"> CX.YYY  </w:t>
+                  <w:t xml:space="preserve"> </w:t>
+                </w:r>
+                <w:r>
+                  <w:rPr>
+                    <w:rFonts w:asciiTheme="majorHAnsi" w:hAnsiTheme="majorHAnsi" w:cstheme="majorHAnsi"/>
+                  </w:rPr>
+                  <w:t>C1.049</w:t>
                 </w:r>
               </w:sdtContent>
             </w:sdt>
-            <w:permEnd w:id="379328249"/>
           </w:p>
         </w:tc>
       </w:tr>
@@ -154,7 +160,6 @@
               </w:rPr>
               <w:tab/>
             </w:r>
-            <w:permStart w:id="955522721" w:edGrp="everyone"/>
             <w:sdt>
               <w:sdtPr>
                 <w:rPr>
@@ -173,11 +178,16 @@
                   <w:rPr>
                     <w:rFonts w:asciiTheme="majorHAnsi" w:hAnsiTheme="majorHAnsi" w:cstheme="majorHAnsi"/>
                   </w:rPr>
-                  <w:t xml:space="preserve"> https://github.com/xxxx  </w:t>
+                  <w:t xml:space="preserve"> </w:t>
+                </w:r>
+                <w:r>
+                  <w:rPr>
+                    <w:rFonts w:asciiTheme="majorHAnsi" w:hAnsiTheme="majorHAnsi" w:cstheme="majorHAnsi"/>
+                  </w:rPr>
+                  <w:t>https://github.com/rafcasceb/Acme-SF-D01</w:t>
                 </w:r>
               </w:sdtContent>
             </w:sdt>
-            <w:permEnd w:id="955522721"/>
           </w:p>
         </w:tc>
       </w:tr>
@@ -232,12 +242,6 @@
                 <w:rFonts w:asciiTheme="majorHAnsi" w:hAnsiTheme="majorHAnsi" w:cstheme="majorHAnsi"/>
               </w:rPr>
               <w:tab/>
-            </w:r>
-            <w:permStart w:id="1490430286" w:edGrp="everyone"/>
-            <w:r>
-              <w:rPr>
-                <w:rFonts w:asciiTheme="majorHAnsi" w:hAnsiTheme="majorHAnsi" w:cstheme="majorHAnsi"/>
-              </w:rPr>
               <w:t xml:space="preserve"> </w:t>
             </w:r>
             <w:sdt>
@@ -253,17 +257,17 @@
                 <w15:appearance w15:val="hidden"/>
                 <w:text/>
               </w:sdtPr>
+              <w:sdtEndPr/>
               <w:sdtContent>
                 <w:r>
                   <w:rPr>
                     <w:rFonts w:asciiTheme="majorHAnsi" w:hAnsiTheme="majorHAnsi" w:cstheme="majorHAnsi"/>
                   </w:rPr>
-                  <w:t>DNI, NIE, or passport number</w:t>
+                  <w:t>54591209L</w:t>
                 </w:r>
               </w:sdtContent>
             </w:sdt>
           </w:p>
-          <w:permEnd w:id="1490430286"/>
           <w:p>
             <w:pPr>
               <w:pStyle w:val="Sinespaciado"/>
@@ -293,7 +297,6 @@
               </w:rPr>
               <w:tab/>
             </w:r>
-            <w:permStart w:id="1588551831" w:edGrp="everyone"/>
             <w:sdt>
               <w:sdtPr>
                 <w:rPr>
@@ -307,6 +310,7 @@
                 <w15:appearance w15:val="hidden"/>
                 <w:text/>
               </w:sdtPr>
+              <w:sdtEndPr/>
               <w:sdtContent>
                 <w:r>
                   <w:rPr>
@@ -319,18 +323,11 @@
                   <w:rPr>
                     <w:rFonts w:asciiTheme="majorHAnsi" w:hAnsiTheme="majorHAnsi" w:cstheme="majorHAnsi"/>
                   </w:rPr>
-                  <w:t>uvus</w:t>
+                  <w:t>danflode</w:t>
                 </w:r>
                 <w:proofErr w:type="spellEnd"/>
-                <w:r>
-                  <w:rPr>
-                    <w:rFonts w:asciiTheme="majorHAnsi" w:hAnsiTheme="majorHAnsi" w:cstheme="majorHAnsi"/>
-                  </w:rPr>
-                  <w:t xml:space="preserve">  </w:t>
-                </w:r>
               </w:sdtContent>
             </w:sdt>
-            <w:permEnd w:id="1588551831"/>
           </w:p>
           <w:p>
             <w:pPr>
@@ -359,7 +356,6 @@
               </w:rPr>
               <w:tab/>
             </w:r>
-            <w:permStart w:id="441854091" w:edGrp="everyone"/>
             <w:sdt>
               <w:sdtPr>
                 <w:rPr>
@@ -373,16 +369,22 @@
                 <w15:appearance w15:val="hidden"/>
                 <w:text/>
               </w:sdtPr>
+              <w:sdtEndPr/>
               <w:sdtContent>
                 <w:r>
                   <w:rPr>
                     <w:rFonts w:asciiTheme="majorHAnsi" w:hAnsiTheme="majorHAnsi" w:cstheme="majorHAnsi"/>
                   </w:rPr>
-                  <w:t xml:space="preserve"> Surnames, Name  </w:t>
+                  <w:t xml:space="preserve"> Flores de Francisco, Daniel</w:t>
+                </w:r>
+                <w:r>
+                  <w:rPr>
+                    <w:rFonts w:asciiTheme="majorHAnsi" w:hAnsiTheme="majorHAnsi" w:cstheme="majorHAnsi"/>
+                  </w:rPr>
+                  <w:t xml:space="preserve">  </w:t>
                 </w:r>
               </w:sdtContent>
             </w:sdt>
-            <w:permEnd w:id="441854091"/>
           </w:p>
           <w:p>
             <w:pPr>
@@ -411,7 +413,6 @@
               </w:rPr>
               <w:tab/>
             </w:r>
-            <w:permStart w:id="16126159" w:edGrp="everyone"/>
             <w:sdt>
               <w:sdtPr>
                 <w:rPr>
@@ -425,16 +426,22 @@
                 <w15:appearance w15:val="hidden"/>
                 <w:text/>
               </w:sdtPr>
+              <w:sdtEndPr/>
               <w:sdtContent>
                 <w:r>
                   <w:rPr>
                     <w:rFonts w:asciiTheme="majorHAnsi" w:hAnsiTheme="majorHAnsi" w:cstheme="majorHAnsi"/>
                   </w:rPr>
-                  <w:t xml:space="preserve"> role1, role2, role3  </w:t>
+                  <w:t xml:space="preserve"> Developer</w:t>
+                </w:r>
+                <w:r>
+                  <w:rPr>
+                    <w:rFonts w:asciiTheme="majorHAnsi" w:hAnsiTheme="majorHAnsi" w:cstheme="majorHAnsi"/>
+                  </w:rPr>
+                  <w:t xml:space="preserve">  </w:t>
                 </w:r>
               </w:sdtContent>
             </w:sdt>
-            <w:permEnd w:id="16126159"/>
           </w:p>
         </w:tc>
       </w:tr>
@@ -482,11 +489,11 @@
               </w:rPr>
               <w:tab/>
             </w:r>
-            <w:permStart w:id="925041655" w:edGrp="everyone"/>
             <w:sdt>
               <w:sdtPr>
                 <w:rPr>
                   <w:rFonts w:asciiTheme="majorHAnsi" w:hAnsiTheme="majorHAnsi" w:cstheme="majorHAnsi"/>
+                  <w:u w:val="single"/>
                 </w:rPr>
                 <w:tag w:val="Moment"/>
                 <w:id w:val="-131097587"/>
@@ -500,12 +507,12 @@
                 <w:r>
                   <w:rPr>
                     <w:rFonts w:asciiTheme="majorHAnsi" w:hAnsiTheme="majorHAnsi" w:cstheme="majorHAnsi"/>
+                    <w:u w:val="single"/>
                   </w:rPr>
-                  <w:t xml:space="preserve"> place month day, year </w:t>
+                  <w:t xml:space="preserve"> Seville January 18th, 2024</w:t>
                 </w:r>
               </w:sdtContent>
             </w:sdt>
-            <w:permEnd w:id="925041655"/>
           </w:p>
         </w:tc>
       </w:tr>
@@ -522,7 +529,6 @@
         <w:rPr>
           <w:rFonts w:cstheme="majorHAnsi"/>
         </w:rPr>
-        <w:lastRenderedPageBreak/>
         <w:t>MANDATORY Deliverable D01: introduction</w:t>
       </w:r>
     </w:p>
@@ -728,7 +734,6 @@
         <w:t>” denotes your name/s.</w:t>
       </w:r>
     </w:p>
-    <w:permStart w:id="1733719730" w:edGrp="everyone"/>
     <w:p>
       <w:pPr>
         <w:pStyle w:val="Verdict"/>
@@ -749,6 +754,7 @@
           <w15:appearance w15:val="hidden"/>
           <w:text/>
         </w:sdtPr>
+        <w:sdtEndPr/>
         <w:sdtContent>
           <w:r>
             <w:rPr>
@@ -762,14 +768,7 @@
         <w:rPr>
           <w:rFonts w:asciiTheme="majorHAnsi" w:hAnsiTheme="majorHAnsi" w:cstheme="majorHAnsi"/>
         </w:rPr>
-        <w:t xml:space="preserve"> </w:t>
-      </w:r>
-      <w:permEnd w:id="1733719730"/>
-      <w:r>
-        <w:rPr>
-          <w:rFonts w:asciiTheme="majorHAnsi" w:hAnsiTheme="majorHAnsi" w:cstheme="majorHAnsi"/>
-        </w:rPr>
-        <w:t xml:space="preserve">   </w:t>
+        <w:t xml:space="preserve">    </w:t>
       </w:r>
     </w:p>
     <w:p>
@@ -921,7 +920,6 @@
         <w:rPr>
           <w:rFonts w:cstheme="majorHAnsi"/>
         </w:rPr>
-        <w:lastRenderedPageBreak/>
         <w:t xml:space="preserve">MANDATORY </w:t>
       </w:r>
       <w:r>
@@ -1088,7 +1086,6 @@
         <w:t xml:space="preserve"> (less than or equal to the corresponding project cost). </w:t>
       </w:r>
     </w:p>
-    <w:permStart w:id="1580534963" w:edGrp="everyone"/>
     <w:p>
       <w:pPr>
         <w:pStyle w:val="Gradercomments"/>
@@ -1109,6 +1106,7 @@
           <w15:appearance w15:val="hidden"/>
           <w:text/>
         </w:sdtPr>
+        <w:sdtEndPr/>
         <w:sdtContent>
           <w:r>
             <w:rPr>
@@ -1118,7 +1116,6 @@
           </w:r>
         </w:sdtContent>
       </w:sdt>
-      <w:permEnd w:id="1580534963"/>
       <w:r>
         <w:rPr>
           <w:rFonts w:asciiTheme="majorHAnsi" w:hAnsiTheme="majorHAnsi" w:cstheme="majorHAnsi"/>
@@ -1238,7 +1235,6 @@
         <w:t xml:space="preserve"> for the registration (not blank, shorter than 76 characters).</w:t>
       </w:r>
     </w:p>
-    <w:permStart w:id="1685676958" w:edGrp="everyone"/>
     <w:p>
       <w:pPr>
         <w:pStyle w:val="Verdict"/>
@@ -1259,6 +1255,7 @@
           <w15:appearance w15:val="hidden"/>
           <w:text/>
         </w:sdtPr>
+        <w:sdtEndPr/>
         <w:sdtContent>
           <w:r>
             <w:rPr>
@@ -1268,7 +1265,6 @@
           </w:r>
         </w:sdtContent>
       </w:sdt>
-      <w:permEnd w:id="1685676958"/>
       <w:r>
         <w:rPr>
           <w:rFonts w:asciiTheme="majorHAnsi" w:hAnsiTheme="majorHAnsi" w:cstheme="majorHAnsi"/>
@@ -1360,8 +1356,7 @@
         <w:t>.</w:t>
       </w:r>
     </w:p>
-    <w:bookmarkStart w:id="0" w:name="_Hlk157677981"/>
-    <w:permStart w:id="616715123" w:edGrp="everyone"/>
+    <w:bookmarkStart w:id="1" w:name="_Hlk157677981"/>
     <w:p>
       <w:pPr>
         <w:pStyle w:val="Verdict"/>
@@ -1381,6 +1376,7 @@
           </w:placeholder>
           <w:text/>
         </w:sdtPr>
+        <w:sdtEndPr/>
         <w:sdtContent>
           <w:r>
             <w:rPr>
@@ -1390,7 +1386,6 @@
           </w:r>
         </w:sdtContent>
       </w:sdt>
-      <w:permEnd w:id="616715123"/>
       <w:r>
         <w:rPr>
           <w:rFonts w:asciiTheme="majorHAnsi" w:hAnsiTheme="majorHAnsi" w:cstheme="majorHAnsi"/>
@@ -1398,7 +1393,7 @@
         <w:t xml:space="preserve">   </w:t>
       </w:r>
     </w:p>
-    <w:bookmarkEnd w:id="0"/>
+    <w:bookmarkEnd w:id="1"/>
     <w:p>
       <w:pPr>
         <w:pStyle w:val="Ttulo2"/>
@@ -1557,7 +1552,6 @@
         <w:t xml:space="preserve">”. </w:t>
       </w:r>
     </w:p>
-    <w:permStart w:id="891315281" w:edGrp="everyone"/>
     <w:p>
       <w:pPr>
         <w:pStyle w:val="Verdict"/>
@@ -1578,6 +1572,7 @@
           <w15:appearance w15:val="hidden"/>
           <w:text/>
         </w:sdtPr>
+        <w:sdtEndPr/>
         <w:sdtContent>
           <w:r>
             <w:rPr>
@@ -1587,7 +1582,6 @@
           </w:r>
         </w:sdtContent>
       </w:sdt>
-      <w:permEnd w:id="891315281"/>
     </w:p>
     <w:p>
       <w:pPr>
@@ -1637,17 +1631,8 @@
         <w:rPr>
           <w:rFonts w:cstheme="majorHAnsi"/>
         </w:rPr>
-        <w:lastRenderedPageBreak/>
-        <w:t xml:space="preserve">MANDATORY Deliverable D03: implementing </w:t>
-      </w:r>
-      <w:proofErr w:type="gramStart"/>
-      <w:r>
-        <w:rPr>
-          <w:rFonts w:cstheme="majorHAnsi"/>
-        </w:rPr>
-        <w:t>features</w:t>
-      </w:r>
-      <w:proofErr w:type="gramEnd"/>
+        <w:t>MANDATORY Deliverable D03: implementing features</w:t>
+      </w:r>
     </w:p>
     <w:p>
       <w:pPr>
@@ -1848,21 +1833,7 @@
         <w:rPr>
           <w:rFonts w:asciiTheme="majorHAnsi" w:hAnsiTheme="majorHAnsi" w:cstheme="majorHAnsi"/>
         </w:rPr>
-        <w:t xml:space="preserve"> can be updated or deleted </w:t>
-      </w:r>
-      <w:proofErr w:type="gramStart"/>
-      <w:r>
-        <w:rPr>
-          <w:rFonts w:asciiTheme="majorHAnsi" w:hAnsiTheme="majorHAnsi" w:cstheme="majorHAnsi"/>
-        </w:rPr>
-        <w:t>as long as</w:t>
-      </w:r>
-      <w:proofErr w:type="gramEnd"/>
-      <w:r>
-        <w:rPr>
-          <w:rFonts w:asciiTheme="majorHAnsi" w:hAnsiTheme="majorHAnsi" w:cstheme="majorHAnsi"/>
-        </w:rPr>
-        <w:t xml:space="preserve"> they have not been published. For a </w:t>
+        <w:t xml:space="preserve"> can be updated or deleted as long as they have not been published. For a </w:t>
       </w:r>
       <w:r>
         <w:rPr>
@@ -1893,7 +1864,6 @@
         <w:t>.</w:t>
       </w:r>
     </w:p>
-    <w:permStart w:id="8470091" w:edGrp="everyone"/>
     <w:p>
       <w:pPr>
         <w:pStyle w:val="Verdict"/>
@@ -1914,6 +1884,7 @@
           <w15:appearance w15:val="hidden"/>
           <w:text/>
         </w:sdtPr>
+        <w:sdtEndPr/>
         <w:sdtContent>
           <w:r>
             <w:rPr>
@@ -1923,7 +1894,6 @@
           </w:r>
         </w:sdtContent>
       </w:sdt>
-      <w:permEnd w:id="8470091"/>
       <w:r>
         <w:rPr>
           <w:rFonts w:asciiTheme="majorHAnsi" w:hAnsiTheme="majorHAnsi" w:cstheme="majorHAnsi"/>
@@ -2120,22 +2090,13 @@
         </w:rPr>
         <w:t xml:space="preserve">progress log </w:t>
       </w:r>
-      <w:proofErr w:type="gramStart"/>
-      <w:r>
-        <w:rPr>
-          <w:rFonts w:asciiTheme="majorHAnsi" w:hAnsiTheme="majorHAnsi" w:cstheme="majorHAnsi"/>
-        </w:rPr>
-        <w:t>as long as</w:t>
-      </w:r>
-      <w:proofErr w:type="gramEnd"/>
-      <w:r>
-        <w:rPr>
-          <w:rFonts w:asciiTheme="majorHAnsi" w:hAnsiTheme="majorHAnsi" w:cstheme="majorHAnsi"/>
-        </w:rPr>
-        <w:t xml:space="preserve"> it is not published.</w:t>
-      </w:r>
-    </w:p>
-    <w:permStart w:id="66585966" w:edGrp="everyone"/>
+      <w:r>
+        <w:rPr>
+          <w:rFonts w:asciiTheme="majorHAnsi" w:hAnsiTheme="majorHAnsi" w:cstheme="majorHAnsi"/>
+        </w:rPr>
+        <w:t>as long as it is not published.</w:t>
+      </w:r>
+    </w:p>
     <w:p>
       <w:pPr>
         <w:pStyle w:val="Verdict"/>
@@ -2156,6 +2117,7 @@
           <w15:appearance w15:val="hidden"/>
           <w:text/>
         </w:sdtPr>
+        <w:sdtEndPr/>
         <w:sdtContent>
           <w:r>
             <w:rPr>
@@ -2165,7 +2127,6 @@
           </w:r>
         </w:sdtContent>
       </w:sdt>
-      <w:permEnd w:id="66585966"/>
       <w:r>
         <w:rPr>
           <w:rFonts w:asciiTheme="majorHAnsi" w:hAnsiTheme="majorHAnsi" w:cstheme="majorHAnsi"/>
@@ -2243,7 +2204,6 @@
         <w:t>dashboards.</w:t>
       </w:r>
     </w:p>
-    <w:permStart w:id="844130438" w:edGrp="everyone"/>
     <w:p>
       <w:pPr>
         <w:pStyle w:val="Verdict"/>
@@ -2264,6 +2224,7 @@
           <w15:appearance w15:val="hidden"/>
           <w:text/>
         </w:sdtPr>
+        <w:sdtEndPr/>
         <w:sdtContent>
           <w:r>
             <w:rPr>
@@ -2273,7 +2234,6 @@
           </w:r>
         </w:sdtContent>
       </w:sdt>
-      <w:permEnd w:id="844130438"/>
       <w:r>
         <w:rPr>
           <w:rFonts w:asciiTheme="majorHAnsi" w:hAnsiTheme="majorHAnsi" w:cstheme="majorHAnsi"/>
@@ -2380,7 +2340,6 @@
         <w:rPr>
           <w:rFonts w:cstheme="majorHAnsi"/>
         </w:rPr>
-        <w:lastRenderedPageBreak/>
         <w:t>MANDATORY Deliverable D04: formal testing</w:t>
       </w:r>
     </w:p>
@@ -2493,7 +2452,6 @@
         <w:t>Produce a test suite for Requirements #6 and #7.</w:t>
       </w:r>
     </w:p>
-    <w:permStart w:id="973563344" w:edGrp="everyone"/>
     <w:p>
       <w:pPr>
         <w:pStyle w:val="Gradercomments"/>
@@ -2513,6 +2471,7 @@
           </w:placeholder>
           <w:text/>
         </w:sdtPr>
+        <w:sdtEndPr/>
         <w:sdtContent>
           <w:r>
             <w:rPr>
@@ -2522,7 +2481,6 @@
           </w:r>
         </w:sdtContent>
       </w:sdt>
-      <w:permEnd w:id="973563344"/>
       <w:r>
         <w:rPr>
           <w:rFonts w:asciiTheme="majorHAnsi" w:hAnsiTheme="majorHAnsi" w:cstheme="majorHAnsi"/>
@@ -2558,7 +2516,6 @@
         <w:t>Produce a testing report.</w:t>
       </w:r>
     </w:p>
-    <w:permStart w:id="212556619" w:edGrp="everyone"/>
     <w:p>
       <w:pPr>
         <w:pStyle w:val="Verdict"/>
@@ -2578,6 +2535,7 @@
           </w:placeholder>
           <w:text/>
         </w:sdtPr>
+        <w:sdtEndPr/>
         <w:sdtContent>
           <w:r>
             <w:rPr>
@@ -2587,7 +2545,6 @@
           </w:r>
         </w:sdtContent>
       </w:sdt>
-      <w:permEnd w:id="212556619"/>
       <w:r>
         <w:rPr>
           <w:rFonts w:asciiTheme="majorHAnsi" w:hAnsiTheme="majorHAnsi" w:cstheme="majorHAnsi"/>
@@ -2624,7 +2581,6 @@
         <w:rPr>
           <w:rFonts w:cstheme="majorHAnsi"/>
         </w:rPr>
-        <w:lastRenderedPageBreak/>
         <w:t>SUPPLEMENTARY Deliverable D01: introduction</w:t>
       </w:r>
     </w:p>
@@ -2767,7 +2723,6 @@
         <w:t>Produce an analysis report.</w:t>
       </w:r>
     </w:p>
-    <w:permStart w:id="351678440" w:edGrp="everyone"/>
     <w:p>
       <w:pPr>
         <w:pStyle w:val="Verdict"/>
@@ -2788,6 +2743,7 @@
           <w15:appearance w15:val="hidden"/>
           <w:text/>
         </w:sdtPr>
+        <w:sdtEndPr/>
         <w:sdtContent>
           <w:r>
             <w:rPr>
@@ -2797,7 +2753,6 @@
           </w:r>
         </w:sdtContent>
       </w:sdt>
-      <w:permEnd w:id="351678440"/>
       <w:r>
         <w:rPr>
           <w:rFonts w:asciiTheme="majorHAnsi" w:hAnsiTheme="majorHAnsi" w:cstheme="majorHAnsi"/>
@@ -2819,7 +2774,6 @@
         <w:t>Produce a planning and progress report.</w:t>
       </w:r>
     </w:p>
-    <w:permStart w:id="2017154663" w:edGrp="everyone"/>
     <w:p>
       <w:pPr>
         <w:pStyle w:val="Verdict"/>
@@ -2843,6 +2797,7 @@
           <w15:appearance w15:val="hidden"/>
           <w:text/>
         </w:sdtPr>
+        <w:sdtEndPr/>
         <w:sdtContent>
           <w:r>
             <w:rPr>
@@ -2852,7 +2807,6 @@
           </w:r>
         </w:sdtContent>
       </w:sdt>
-      <w:permEnd w:id="2017154663"/>
       <w:r>
         <w:rPr>
           <w:rFonts w:asciiTheme="majorHAnsi" w:hAnsiTheme="majorHAnsi" w:cstheme="majorHAnsi"/>
@@ -2928,7 +2882,6 @@
         <w:rPr>
           <w:rFonts w:cstheme="majorHAnsi"/>
         </w:rPr>
-        <w:lastRenderedPageBreak/>
         <w:t xml:space="preserve">SUPPLEMENTARY </w:t>
       </w:r>
       <w:r>
@@ -2994,21 +2947,7 @@
         <w:rPr>
           <w:rFonts w:asciiTheme="majorHAnsi" w:hAnsiTheme="majorHAnsi" w:cstheme="majorHAnsi"/>
         </w:rPr>
-        <w:t xml:space="preserve"> (pattern “CLI</w:t>
-      </w:r>
-      <w:proofErr w:type="gramStart"/>
-      <w:r>
-        <w:rPr>
-          <w:rFonts w:asciiTheme="majorHAnsi" w:hAnsiTheme="majorHAnsi" w:cstheme="majorHAnsi"/>
-        </w:rPr>
-        <w:t>-[</w:t>
-      </w:r>
-      <w:proofErr w:type="gramEnd"/>
-      <w:r>
-        <w:rPr>
-          <w:rFonts w:asciiTheme="majorHAnsi" w:hAnsiTheme="majorHAnsi" w:cstheme="majorHAnsi"/>
-        </w:rPr>
-        <w:t xml:space="preserve">0-9]{4}”, not blank, unique), a </w:t>
+        <w:t xml:space="preserve"> (pattern “CLI-[0-9]{4}”, not blank, unique), a </w:t>
       </w:r>
       <w:r>
         <w:rPr>
@@ -3067,7 +3006,6 @@
         <w:t xml:space="preserve"> with further information.</w:t>
       </w:r>
     </w:p>
-    <w:permStart w:id="1480279223" w:edGrp="everyone"/>
     <w:p>
       <w:pPr>
         <w:pStyle w:val="Gradercomments"/>
@@ -3090,6 +3028,7 @@
           <w15:appearance w15:val="hidden"/>
           <w:text/>
         </w:sdtPr>
+        <w:sdtEndPr/>
         <w:sdtContent>
           <w:r>
             <w:rPr>
@@ -3100,7 +3039,6 @@
           </w:r>
         </w:sdtContent>
       </w:sdt>
-      <w:permEnd w:id="1480279223"/>
       <w:r>
         <w:rPr>
           <w:rFonts w:asciiTheme="majorHAnsi" w:hAnsiTheme="majorHAnsi" w:cstheme="majorHAnsi"/>
@@ -3224,7 +3162,6 @@
         <w:t>Produce a UML domain model.</w:t>
       </w:r>
     </w:p>
-    <w:permStart w:id="1411715631" w:edGrp="everyone"/>
     <w:p>
       <w:pPr>
         <w:pStyle w:val="Verdict"/>
@@ -3245,6 +3182,7 @@
           <w15:appearance w15:val="hidden"/>
           <w:text/>
         </w:sdtPr>
+        <w:sdtEndPr/>
         <w:sdtContent>
           <w:r>
             <w:rPr>
@@ -3254,7 +3192,6 @@
           </w:r>
         </w:sdtContent>
       </w:sdt>
-      <w:permEnd w:id="1411715631"/>
       <w:r>
         <w:rPr>
           <w:rFonts w:asciiTheme="majorHAnsi" w:hAnsiTheme="majorHAnsi" w:cstheme="majorHAnsi"/>
@@ -3276,7 +3213,6 @@
         <w:t>Produce an analysis report.</w:t>
       </w:r>
     </w:p>
-    <w:permStart w:id="1404656994" w:edGrp="everyone"/>
     <w:p>
       <w:pPr>
         <w:pStyle w:val="Verdict"/>
@@ -3297,6 +3233,7 @@
           <w15:appearance w15:val="hidden"/>
           <w:text/>
         </w:sdtPr>
+        <w:sdtEndPr/>
         <w:sdtContent>
           <w:r>
             <w:rPr>
@@ -3306,7 +3243,6 @@
           </w:r>
         </w:sdtContent>
       </w:sdt>
-      <w:permEnd w:id="1404656994"/>
       <w:r>
         <w:rPr>
           <w:rFonts w:asciiTheme="majorHAnsi" w:hAnsiTheme="majorHAnsi" w:cstheme="majorHAnsi"/>
@@ -3328,7 +3264,6 @@
         <w:t>Produce a planning and progress report.</w:t>
       </w:r>
     </w:p>
-    <w:permStart w:id="1214192489" w:edGrp="everyone"/>
     <w:p>
       <w:pPr>
         <w:pStyle w:val="Gradercomments"/>
@@ -3351,6 +3286,7 @@
           <w15:appearance w15:val="hidden"/>
           <w:text/>
         </w:sdtPr>
+        <w:sdtEndPr/>
         <w:sdtContent>
           <w:r>
             <w:rPr>
@@ -3361,7 +3297,6 @@
           </w:r>
         </w:sdtContent>
       </w:sdt>
-      <w:permEnd w:id="1214192489"/>
       <w:r>
         <w:rPr>
           <w:rFonts w:asciiTheme="majorHAnsi" w:hAnsiTheme="majorHAnsi" w:cstheme="majorHAnsi"/>
@@ -3391,17 +3326,8 @@
         <w:rPr>
           <w:rFonts w:cstheme="majorHAnsi"/>
         </w:rPr>
-        <w:lastRenderedPageBreak/>
-        <w:t xml:space="preserve">SUPPLEMENTARY Deliverable D03: implementing </w:t>
-      </w:r>
-      <w:proofErr w:type="gramStart"/>
-      <w:r>
-        <w:rPr>
-          <w:rFonts w:cstheme="majorHAnsi"/>
-        </w:rPr>
-        <w:t>features</w:t>
-      </w:r>
-      <w:proofErr w:type="gramEnd"/>
+        <w:t>SUPPLEMENTARY Deliverable D03: implementing features</w:t>
+      </w:r>
     </w:p>
     <w:p>
       <w:pPr>
@@ -3489,7 +3415,6 @@
         <w:t>.</w:t>
       </w:r>
     </w:p>
-    <w:permStart w:id="1655847515" w:edGrp="everyone"/>
     <w:p>
       <w:pPr>
         <w:pStyle w:val="Gradercomments"/>
@@ -3509,6 +3434,7 @@
           </w:placeholder>
           <w:text/>
         </w:sdtPr>
+        <w:sdtEndPr/>
         <w:sdtContent>
           <w:r>
             <w:rPr>
@@ -3518,7 +3444,6 @@
           </w:r>
         </w:sdtContent>
       </w:sdt>
-      <w:permEnd w:id="1655847515"/>
       <w:r>
         <w:rPr>
           <w:rFonts w:asciiTheme="majorHAnsi" w:hAnsiTheme="majorHAnsi" w:cstheme="majorHAnsi"/>
@@ -3568,7 +3493,6 @@
         <w:t>Update their profiles.</w:t>
       </w:r>
     </w:p>
-    <w:permStart w:id="810754758" w:edGrp="everyone"/>
     <w:p>
       <w:pPr>
         <w:pStyle w:val="Verdict"/>
@@ -3588,6 +3512,7 @@
           </w:placeholder>
           <w:text/>
         </w:sdtPr>
+        <w:sdtEndPr/>
         <w:sdtContent>
           <w:r>
             <w:rPr>
@@ -3597,7 +3522,6 @@
           </w:r>
         </w:sdtContent>
       </w:sdt>
-      <w:permEnd w:id="810754758"/>
       <w:r>
         <w:rPr>
           <w:rFonts w:asciiTheme="majorHAnsi" w:hAnsiTheme="majorHAnsi" w:cstheme="majorHAnsi"/>
@@ -3717,7 +3641,6 @@
         <w:t>).</w:t>
       </w:r>
     </w:p>
-    <w:permStart w:id="872621369" w:edGrp="everyone"/>
     <w:p>
       <w:pPr>
         <w:pStyle w:val="Verdict"/>
@@ -3738,6 +3661,7 @@
           <w15:appearance w15:val="hidden"/>
           <w:text/>
         </w:sdtPr>
+        <w:sdtEndPr/>
         <w:sdtContent>
           <w:r>
             <w:rPr>
@@ -3747,7 +3671,6 @@
           </w:r>
         </w:sdtContent>
       </w:sdt>
-      <w:permEnd w:id="872621369"/>
       <w:r>
         <w:rPr>
           <w:rFonts w:asciiTheme="majorHAnsi" w:hAnsiTheme="majorHAnsi" w:cstheme="majorHAnsi"/>
@@ -3840,7 +3763,6 @@
         <w:t>Produce an analysis report.</w:t>
       </w:r>
     </w:p>
-    <w:permStart w:id="359800286" w:edGrp="everyone"/>
     <w:p>
       <w:pPr>
         <w:pStyle w:val="Verdict"/>
@@ -3861,6 +3783,7 @@
           <w15:appearance w15:val="hidden"/>
           <w:text/>
         </w:sdtPr>
+        <w:sdtEndPr/>
         <w:sdtContent>
           <w:r>
             <w:rPr>
@@ -3870,7 +3793,6 @@
           </w:r>
         </w:sdtContent>
       </w:sdt>
-      <w:permEnd w:id="359800286"/>
       <w:r>
         <w:rPr>
           <w:rFonts w:asciiTheme="majorHAnsi" w:hAnsiTheme="majorHAnsi" w:cstheme="majorHAnsi"/>
@@ -3892,7 +3814,6 @@
         <w:t>Produce a planning and progress report.</w:t>
       </w:r>
     </w:p>
-    <w:permStart w:id="2132571457" w:edGrp="everyone"/>
     <w:p>
       <w:pPr>
         <w:pStyle w:val="Gradercomments"/>
@@ -3912,6 +3833,7 @@
           </w:placeholder>
           <w:text/>
         </w:sdtPr>
+        <w:sdtEndPr/>
         <w:sdtContent>
           <w:r>
             <w:rPr>
@@ -3921,7 +3843,6 @@
           </w:r>
         </w:sdtContent>
       </w:sdt>
-      <w:permEnd w:id="2132571457"/>
       <w:r>
         <w:rPr>
           <w:rFonts w:asciiTheme="majorHAnsi" w:hAnsiTheme="majorHAnsi" w:cstheme="majorHAnsi"/>
@@ -3943,7 +3864,6 @@
         <w:t>Produce a lint report.</w:t>
       </w:r>
     </w:p>
-    <w:permStart w:id="1334452110" w:edGrp="everyone"/>
     <w:p>
       <w:pPr>
         <w:pStyle w:val="Verdict"/>
@@ -3963,6 +3883,7 @@
           </w:placeholder>
           <w:text/>
         </w:sdtPr>
+        <w:sdtEndPr/>
         <w:sdtContent>
           <w:r>
             <w:rPr>
@@ -3972,7 +3893,6 @@
           </w:r>
         </w:sdtContent>
       </w:sdt>
-      <w:permEnd w:id="1334452110"/>
       <w:r>
         <w:rPr>
           <w:rFonts w:asciiTheme="majorHAnsi" w:hAnsiTheme="majorHAnsi" w:cstheme="majorHAnsi"/>
@@ -4008,7 +3928,6 @@
         <w:rPr>
           <w:rFonts w:cstheme="majorHAnsi"/>
         </w:rPr>
-        <w:lastRenderedPageBreak/>
         <w:t>SUPPLEMENTARY Deliverable D04: formal testing</w:t>
       </w:r>
     </w:p>
@@ -4148,7 +4067,6 @@
         <w:t>Produce an analysis report.</w:t>
       </w:r>
     </w:p>
-    <w:permStart w:id="2088578991" w:edGrp="everyone"/>
     <w:p>
       <w:pPr>
         <w:pStyle w:val="Verdict"/>
@@ -4168,6 +4086,7 @@
           </w:placeholder>
           <w:text/>
         </w:sdtPr>
+        <w:sdtEndPr/>
         <w:sdtContent>
           <w:r>
             <w:rPr>
@@ -4177,7 +4096,6 @@
           </w:r>
         </w:sdtContent>
       </w:sdt>
-      <w:permEnd w:id="2088578991"/>
       <w:r>
         <w:rPr>
           <w:rFonts w:asciiTheme="majorHAnsi" w:hAnsiTheme="majorHAnsi" w:cstheme="majorHAnsi"/>
@@ -4199,7 +4117,6 @@
         <w:t>Produce a planning and progress report.</w:t>
       </w:r>
     </w:p>
-    <w:permStart w:id="862791326" w:edGrp="everyone"/>
     <w:p>
       <w:pPr>
         <w:pStyle w:val="Verdict"/>
@@ -4219,6 +4136,7 @@
           </w:placeholder>
           <w:text/>
         </w:sdtPr>
+        <w:sdtEndPr/>
         <w:sdtContent>
           <w:r>
             <w:rPr>
@@ -4228,7 +4146,6 @@
           </w:r>
         </w:sdtContent>
       </w:sdt>
-      <w:permEnd w:id="862791326"/>
       <w:r>
         <w:rPr>
           <w:rFonts w:asciiTheme="majorHAnsi" w:hAnsiTheme="majorHAnsi" w:cstheme="majorHAnsi"/>
@@ -4278,7 +4195,7 @@
 </file>
 
 <file path=word/numbering.xml><?xml version="1.0" encoding="utf-8"?>
-<w:numbering xmlns:wpc="http://schemas.microsoft.com/office/word/2010/wordprocessingCanvas" xmlns:cx="http://schemas.microsoft.com/office/drawing/2014/chartex" xmlns:cx1="http://schemas.microsoft.com/office/drawing/2015/9/8/chartex" xmlns:cx2="http://schemas.microsoft.com/office/drawing/2015/10/21/chartex" xmlns:cx3="http://schemas.microsoft.com/office/drawing/2016/5/9/chartex" xmlns:cx4="http://schemas.microsoft.com/office/drawing/2016/5/10/chartex" xmlns:cx5="http://schemas.microsoft.com/office/drawing/2016/5/11/chartex" xmlns:cx6="http://schemas.microsoft.com/office/drawing/2016/5/12/chartex" xmlns:cx7="http://schemas.microsoft.com/office/drawing/2016/5/13/chartex" xmlns:cx8="http://schemas.microsoft.com/office/drawing/2016/5/14/chartex" xmlns:mc="http://schemas.openxmlformats.org/markup-compatibility/2006" xmlns:aink="http://schemas.microsoft.com/office/drawing/2016/ink" xmlns:am3d="http://schemas.microsoft.com/office/drawing/2017/model3d" xmlns:o="urn:schemas-microsoft-com:office:office" xmlns:oel="http://schemas.microsoft.com/office/2019/extlst" xmlns:r="http://schemas.openxmlformats.org/officeDocument/2006/relationships" xmlns:m="http://schemas.openxmlformats.org/officeDocument/2006/math" xmlns:v="urn:schemas-microsoft-com:vml" xmlns:wp14="http://schemas.microsoft.com/office/word/2010/wordprocessingDrawing" xmlns:wp="http://schemas.openxmlformats.org/drawingml/2006/wordprocessingDrawing" xmlns:w10="urn:schemas-microsoft-com:office:word" xmlns:w="http://schemas.openxmlformats.org/wordprocessingml/2006/main" xmlns:w14="http://schemas.microsoft.com/office/word/2010/wordml" xmlns:w15="http://schemas.microsoft.com/office/word/2012/wordml" xmlns:w16cex="http://schemas.microsoft.com/office/word/2018/wordml/cex" xmlns:w16cid="http://schemas.microsoft.com/office/word/2016/wordml/cid" xmlns:w16="http://schemas.microsoft.com/office/word/2018/wordml" xmlns:w16sdtdh="http://schemas.microsoft.com/office/word/2020/wordml/sdtdatahash" xmlns:w16se="http://schemas.microsoft.com/office/word/2015/wordml/symex" xmlns:wpg="http://schemas.microsoft.com/office/word/2010/wordprocessingGroup" xmlns:wpi="http://schemas.microsoft.com/office/word/2010/wordprocessingInk" xmlns:wne="http://schemas.microsoft.com/office/word/2006/wordml" xmlns:wps="http://schemas.microsoft.com/office/word/2010/wordprocessingShape" mc:Ignorable="w14 w15 w16se w16cid w16 w16cex w16sdtdh wp14">
+<w:numbering xmlns:wpc="http://schemas.microsoft.com/office/word/2010/wordprocessingCanvas" xmlns:cx="http://schemas.microsoft.com/office/drawing/2014/chartex" xmlns:mc="http://schemas.openxmlformats.org/markup-compatibility/2006" xmlns:o="urn:schemas-microsoft-com:office:office" xmlns:r="http://schemas.openxmlformats.org/officeDocument/2006/relationships" xmlns:m="http://schemas.openxmlformats.org/officeDocument/2006/math" xmlns:v="urn:schemas-microsoft-com:vml" xmlns:wp14="http://schemas.microsoft.com/office/word/2010/wordprocessingDrawing" xmlns:wp="http://schemas.openxmlformats.org/drawingml/2006/wordprocessingDrawing" xmlns:w10="urn:schemas-microsoft-com:office:word" xmlns:w="http://schemas.openxmlformats.org/wordprocessingml/2006/main" xmlns:w14="http://schemas.microsoft.com/office/word/2010/wordml" xmlns:w15="http://schemas.microsoft.com/office/word/2012/wordml" xmlns:w16se="http://schemas.microsoft.com/office/word/2015/wordml/symex" xmlns:wpg="http://schemas.microsoft.com/office/word/2010/wordprocessingGroup" xmlns:wpi="http://schemas.microsoft.com/office/word/2010/wordprocessingInk" xmlns:wne="http://schemas.microsoft.com/office/word/2006/wordml" xmlns:wps="http://schemas.microsoft.com/office/word/2010/wordprocessingShape" mc:Ignorable="w14 w15 w16se wp14">
   <w:abstractNum w:abstractNumId="0" w15:restartNumberingAfterBreak="0">
     <w:nsid w:val="3C204ED6"/>
     <w:multiLevelType w:val="hybridMultilevel"/>
@@ -4609,20 +4526,20 @@
       </w:rPr>
     </w:lvl>
   </w:abstractNum>
-  <w:num w:numId="1" w16cid:durableId="85154572">
+  <w:num w:numId="1">
     <w:abstractNumId w:val="2"/>
   </w:num>
-  <w:num w:numId="2" w16cid:durableId="1721858305">
+  <w:num w:numId="2">
     <w:abstractNumId w:val="0"/>
   </w:num>
-  <w:num w:numId="3" w16cid:durableId="76293330">
+  <w:num w:numId="3">
     <w:abstractNumId w:val="1"/>
   </w:num>
 </w:numbering>
 </file>
 
 <file path=word/styles.xml><?xml version="1.0" encoding="utf-8"?>
-<w:styles xmlns:mc="http://schemas.openxmlformats.org/markup-compatibility/2006" xmlns:r="http://schemas.openxmlformats.org/officeDocument/2006/relationships" xmlns:w="http://schemas.openxmlformats.org/wordprocessingml/2006/main" xmlns:w14="http://schemas.microsoft.com/office/word/2010/wordml" xmlns:w15="http://schemas.microsoft.com/office/word/2012/wordml" xmlns:w16cex="http://schemas.microsoft.com/office/word/2018/wordml/cex" xmlns:w16cid="http://schemas.microsoft.com/office/word/2016/wordml/cid" xmlns:w16="http://schemas.microsoft.com/office/word/2018/wordml" xmlns:w16sdtdh="http://schemas.microsoft.com/office/word/2020/wordml/sdtdatahash" xmlns:w16se="http://schemas.microsoft.com/office/word/2015/wordml/symex" mc:Ignorable="w14 w15 w16se w16cid w16 w16cex w16sdtdh">
+<w:styles xmlns:mc="http://schemas.openxmlformats.org/markup-compatibility/2006" xmlns:r="http://schemas.openxmlformats.org/officeDocument/2006/relationships" xmlns:w="http://schemas.openxmlformats.org/wordprocessingml/2006/main" xmlns:w14="http://schemas.microsoft.com/office/word/2010/wordml" xmlns:w15="http://schemas.microsoft.com/office/word/2012/wordml" xmlns:w16se="http://schemas.microsoft.com/office/word/2015/wordml/symex" mc:Ignorable="w14 w15 w16se">
   <w:docDefaults>
     <w:rPrDefault>
       <w:rPr>
@@ -4640,7 +4557,7 @@
       </w:pPr>
     </w:pPrDefault>
   </w:docDefaults>
-  <w:latentStyles w:defLockedState="0" w:defUIPriority="99" w:defSemiHidden="0" w:defUnhideWhenUsed="0" w:defQFormat="0" w:count="376">
+  <w:latentStyles w:defLockedState="0" w:defUIPriority="99" w:defSemiHidden="0" w:defUnhideWhenUsed="0" w:defQFormat="0" w:count="371">
     <w:lsdException w:name="Normal" w:uiPriority="0" w:qFormat="1"/>
     <w:lsdException w:name="heading 1" w:uiPriority="9" w:qFormat="1"/>
     <w:lsdException w:name="heading 2" w:semiHidden="1" w:uiPriority="9" w:unhideWhenUsed="1" w:qFormat="1"/>
@@ -5012,11 +4929,6 @@
     <w:lsdException w:name="List Table 5 Dark Accent 6" w:uiPriority="50"/>
     <w:lsdException w:name="List Table 6 Colorful Accent 6" w:uiPriority="51"/>
     <w:lsdException w:name="List Table 7 Colorful Accent 6" w:uiPriority="52"/>
-    <w:lsdException w:name="Mention" w:semiHidden="1" w:unhideWhenUsed="1"/>
-    <w:lsdException w:name="Smart Hyperlink" w:semiHidden="1" w:unhideWhenUsed="1"/>
-    <w:lsdException w:name="Hashtag" w:semiHidden="1" w:unhideWhenUsed="1"/>
-    <w:lsdException w:name="Unresolved Mention" w:semiHidden="1" w:unhideWhenUsed="1"/>
-    <w:lsdException w:name="Smart Link" w:semiHidden="1" w:unhideWhenUsed="1"/>
   </w:latentStyles>
   <w:style w:type="paragraph" w:default="1" w:styleId="Normal">
     <w:name w:val="Normal"/>
@@ -5236,7 +5148,7 @@
 </file>
 
 <file path=word/glossary/document.xml><?xml version="1.0" encoding="utf-8"?>
-<w:glossaryDocument xmlns:wpc="http://schemas.microsoft.com/office/word/2010/wordprocessingCanvas" xmlns:cx="http://schemas.microsoft.com/office/drawing/2014/chartex" xmlns:cx1="http://schemas.microsoft.com/office/drawing/2015/9/8/chartex" xmlns:cx2="http://schemas.microsoft.com/office/drawing/2015/10/21/chartex" xmlns:cx3="http://schemas.microsoft.com/office/drawing/2016/5/9/chartex" xmlns:cx4="http://schemas.microsoft.com/office/drawing/2016/5/10/chartex" xmlns:cx5="http://schemas.microsoft.com/office/drawing/2016/5/11/chartex" xmlns:cx6="http://schemas.microsoft.com/office/drawing/2016/5/12/chartex" xmlns:cx7="http://schemas.microsoft.com/office/drawing/2016/5/13/chartex" xmlns:cx8="http://schemas.microsoft.com/office/drawing/2016/5/14/chartex" xmlns:mc="http://schemas.openxmlformats.org/markup-compatibility/2006" xmlns:aink="http://schemas.microsoft.com/office/drawing/2016/ink" xmlns:am3d="http://schemas.microsoft.com/office/drawing/2017/model3d" xmlns:o="urn:schemas-microsoft-com:office:office" xmlns:oel="http://schemas.microsoft.com/office/2019/extlst" xmlns:r="http://schemas.openxmlformats.org/officeDocument/2006/relationships" xmlns:m="http://schemas.openxmlformats.org/officeDocument/2006/math" xmlns:v="urn:schemas-microsoft-com:vml" xmlns:wp14="http://schemas.microsoft.com/office/word/2010/wordprocessingDrawing" xmlns:wp="http://schemas.openxmlformats.org/drawingml/2006/wordprocessingDrawing" xmlns:w10="urn:schemas-microsoft-com:office:word" xmlns:w="http://schemas.openxmlformats.org/wordprocessingml/2006/main" xmlns:w14="http://schemas.microsoft.com/office/word/2010/wordml" xmlns:w15="http://schemas.microsoft.com/office/word/2012/wordml" xmlns:w16cex="http://schemas.microsoft.com/office/word/2018/wordml/cex" xmlns:w16cid="http://schemas.microsoft.com/office/word/2016/wordml/cid" xmlns:w16="http://schemas.microsoft.com/office/word/2018/wordml" xmlns:w16sdtdh="http://schemas.microsoft.com/office/word/2020/wordml/sdtdatahash" xmlns:w16se="http://schemas.microsoft.com/office/word/2015/wordml/symex" xmlns:wpg="http://schemas.microsoft.com/office/word/2010/wordprocessingGroup" xmlns:wpi="http://schemas.microsoft.com/office/word/2010/wordprocessingInk" xmlns:wne="http://schemas.microsoft.com/office/word/2006/wordml" xmlns:wps="http://schemas.microsoft.com/office/word/2010/wordprocessingShape" mc:Ignorable="w14 w15 w16se w16cid w16 w16cex w16sdtdh wp14">
+<w:glossaryDocument xmlns:wpc="http://schemas.microsoft.com/office/word/2010/wordprocessingCanvas" xmlns:cx="http://schemas.microsoft.com/office/drawing/2014/chartex" xmlns:mc="http://schemas.openxmlformats.org/markup-compatibility/2006" xmlns:o="urn:schemas-microsoft-com:office:office" xmlns:r="http://schemas.openxmlformats.org/officeDocument/2006/relationships" xmlns:m="http://schemas.openxmlformats.org/officeDocument/2006/math" xmlns:v="urn:schemas-microsoft-com:vml" xmlns:wp14="http://schemas.microsoft.com/office/word/2010/wordprocessingDrawing" xmlns:wp="http://schemas.openxmlformats.org/drawingml/2006/wordprocessingDrawing" xmlns:w10="urn:schemas-microsoft-com:office:word" xmlns:w="http://schemas.openxmlformats.org/wordprocessingml/2006/main" xmlns:w14="http://schemas.microsoft.com/office/word/2010/wordml" xmlns:w15="http://schemas.microsoft.com/office/word/2012/wordml" xmlns:w16se="http://schemas.microsoft.com/office/word/2015/wordml/symex" xmlns:wpg="http://schemas.microsoft.com/office/word/2010/wordprocessingGroup" xmlns:wpi="http://schemas.microsoft.com/office/word/2010/wordprocessingInk" xmlns:wne="http://schemas.microsoft.com/office/word/2006/wordml" xmlns:wps="http://schemas.microsoft.com/office/word/2010/wordprocessingShape" mc:Ignorable="w14 w15 w16se wp14">
   <w:docParts>
     <w:docPart>
       <w:docPartPr>
@@ -6113,7 +6025,7 @@
 </file>
 
 <file path=word/glossary/fontTable.xml><?xml version="1.0" encoding="utf-8"?>
-<w:fonts xmlns:mc="http://schemas.openxmlformats.org/markup-compatibility/2006" xmlns:r="http://schemas.openxmlformats.org/officeDocument/2006/relationships" xmlns:w="http://schemas.openxmlformats.org/wordprocessingml/2006/main" xmlns:w14="http://schemas.microsoft.com/office/word/2010/wordml" xmlns:w15="http://schemas.microsoft.com/office/word/2012/wordml" xmlns:w16cex="http://schemas.microsoft.com/office/word/2018/wordml/cex" xmlns:w16cid="http://schemas.microsoft.com/office/word/2016/wordml/cid" xmlns:w16="http://schemas.microsoft.com/office/word/2018/wordml" xmlns:w16sdtdh="http://schemas.microsoft.com/office/word/2020/wordml/sdtdatahash" xmlns:w16se="http://schemas.microsoft.com/office/word/2015/wordml/symex" mc:Ignorable="w14 w15 w16se w16cid w16 w16cex w16sdtdh">
+<w:fonts xmlns:mc="http://schemas.openxmlformats.org/markup-compatibility/2006" xmlns:r="http://schemas.openxmlformats.org/officeDocument/2006/relationships" xmlns:w="http://schemas.openxmlformats.org/wordprocessingml/2006/main" xmlns:w14="http://schemas.microsoft.com/office/word/2010/wordml" xmlns:w15="http://schemas.microsoft.com/office/word/2012/wordml" xmlns:w16se="http://schemas.microsoft.com/office/word/2015/wordml/symex" mc:Ignorable="w14 w15 w16se">
   <w:font w:name="Wingdings">
     <w:panose1 w:val="05000000000000000000"/>
     <w:charset w:val="02"/>
@@ -6167,7 +6079,7 @@
 </file>
 
 <file path=word/glossary/settings.xml><?xml version="1.0" encoding="utf-8"?>
-<w:settings xmlns:mc="http://schemas.openxmlformats.org/markup-compatibility/2006" xmlns:o="urn:schemas-microsoft-com:office:office" xmlns:r="http://schemas.openxmlformats.org/officeDocument/2006/relationships" xmlns:m="http://schemas.openxmlformats.org/officeDocument/2006/math" xmlns:v="urn:schemas-microsoft-com:vml" xmlns:w10="urn:schemas-microsoft-com:office:word" xmlns:w="http://schemas.openxmlformats.org/wordprocessingml/2006/main" xmlns:w14="http://schemas.microsoft.com/office/word/2010/wordml" xmlns:w15="http://schemas.microsoft.com/office/word/2012/wordml" xmlns:w16cex="http://schemas.microsoft.com/office/word/2018/wordml/cex" xmlns:w16cid="http://schemas.microsoft.com/office/word/2016/wordml/cid" xmlns:w16="http://schemas.microsoft.com/office/word/2018/wordml" xmlns:w16sdtdh="http://schemas.microsoft.com/office/word/2020/wordml/sdtdatahash" xmlns:w16se="http://schemas.microsoft.com/office/word/2015/wordml/symex" xmlns:sl="http://schemas.openxmlformats.org/schemaLibrary/2006/main" mc:Ignorable="w14 w15 w16se w16cid w16 w16cex w16sdtdh">
+<w:settings xmlns:mc="http://schemas.openxmlformats.org/markup-compatibility/2006" xmlns:o="urn:schemas-microsoft-com:office:office" xmlns:r="http://schemas.openxmlformats.org/officeDocument/2006/relationships" xmlns:m="http://schemas.openxmlformats.org/officeDocument/2006/math" xmlns:v="urn:schemas-microsoft-com:vml" xmlns:w10="urn:schemas-microsoft-com:office:word" xmlns:w="http://schemas.openxmlformats.org/wordprocessingml/2006/main" xmlns:w14="http://schemas.microsoft.com/office/word/2010/wordml" xmlns:w15="http://schemas.microsoft.com/office/word/2012/wordml" xmlns:w16se="http://schemas.microsoft.com/office/word/2015/wordml/symex" xmlns:sl="http://schemas.openxmlformats.org/schemaLibrary/2006/main" mc:Ignorable="w14 w15 w16se">
   <w:view w:val="normal"/>
   <w:defaultTabStop w:val="708"/>
   <w:hyphenationZone w:val="425"/>
@@ -6179,10 +6091,10 @@
     <w:compatSetting w:name="enableOpenTypeFeatures" w:uri="http://schemas.microsoft.com/office/word" w:val="1"/>
     <w:compatSetting w:name="doNotFlipMirrorIndents" w:uri="http://schemas.microsoft.com/office/word" w:val="1"/>
     <w:compatSetting w:name="differentiateMultirowTableHeaders" w:uri="http://schemas.microsoft.com/office/word" w:val="1"/>
-    <w:compatSetting w:name="useWord2013TrackBottomHyphenation" w:uri="http://schemas.microsoft.com/office/word" w:val="0"/>
   </w:compat>
   <w:rsids>
     <w:rsidRoot w:val="004D7778"/>
+    <w:rsid w:val="000B6868"/>
     <w:rsid w:val="004D7778"/>
   </w:rsids>
   <m:mathPr>
@@ -6207,7 +6119,7 @@
 </file>
 
 <file path=word/glossary/styles.xml><?xml version="1.0" encoding="utf-8"?>
-<w:styles xmlns:mc="http://schemas.openxmlformats.org/markup-compatibility/2006" xmlns:r="http://schemas.openxmlformats.org/officeDocument/2006/relationships" xmlns:w="http://schemas.openxmlformats.org/wordprocessingml/2006/main" xmlns:w14="http://schemas.microsoft.com/office/word/2010/wordml" xmlns:w15="http://schemas.microsoft.com/office/word/2012/wordml" xmlns:w16cex="http://schemas.microsoft.com/office/word/2018/wordml/cex" xmlns:w16cid="http://schemas.microsoft.com/office/word/2016/wordml/cid" xmlns:w16="http://schemas.microsoft.com/office/word/2018/wordml" xmlns:w16sdtdh="http://schemas.microsoft.com/office/word/2020/wordml/sdtdatahash" xmlns:w16se="http://schemas.microsoft.com/office/word/2015/wordml/symex" mc:Ignorable="w14 w15 w16se w16cid w16 w16cex w16sdtdh">
+<w:styles xmlns:mc="http://schemas.openxmlformats.org/markup-compatibility/2006" xmlns:r="http://schemas.openxmlformats.org/officeDocument/2006/relationships" xmlns:w="http://schemas.openxmlformats.org/wordprocessingml/2006/main" xmlns:w14="http://schemas.microsoft.com/office/word/2010/wordml" xmlns:w15="http://schemas.microsoft.com/office/word/2012/wordml" xmlns:w16se="http://schemas.microsoft.com/office/word/2015/wordml/symex" mc:Ignorable="w14 w15 w16se">
   <w:docDefaults>
     <w:rPrDefault>
       <w:rPr>
@@ -6225,7 +6137,7 @@
       </w:pPr>
     </w:pPrDefault>
   </w:docDefaults>
-  <w:latentStyles w:defLockedState="0" w:defUIPriority="99" w:defSemiHidden="0" w:defUnhideWhenUsed="0" w:defQFormat="0" w:count="376">
+  <w:latentStyles w:defLockedState="0" w:defUIPriority="99" w:defSemiHidden="0" w:defUnhideWhenUsed="0" w:defQFormat="0" w:count="371">
     <w:lsdException w:name="Normal" w:uiPriority="0" w:qFormat="1"/>
     <w:lsdException w:name="heading 1" w:uiPriority="9" w:qFormat="1"/>
     <w:lsdException w:name="heading 2" w:semiHidden="1" w:uiPriority="9" w:unhideWhenUsed="1" w:qFormat="1"/>
@@ -6597,11 +6509,6 @@
     <w:lsdException w:name="List Table 5 Dark Accent 6" w:uiPriority="50"/>
     <w:lsdException w:name="List Table 6 Colorful Accent 6" w:uiPriority="51"/>
     <w:lsdException w:name="List Table 7 Colorful Accent 6" w:uiPriority="52"/>
-    <w:lsdException w:name="Mention" w:semiHidden="1" w:unhideWhenUsed="1"/>
-    <w:lsdException w:name="Smart Hyperlink" w:semiHidden="1" w:unhideWhenUsed="1"/>
-    <w:lsdException w:name="Hashtag" w:semiHidden="1" w:unhideWhenUsed="1"/>
-    <w:lsdException w:name="Unresolved Mention" w:semiHidden="1" w:unhideWhenUsed="1"/>
-    <w:lsdException w:name="Smart Link" w:semiHidden="1" w:unhideWhenUsed="1"/>
   </w:latentStyles>
   <w:style w:type="paragraph" w:default="1" w:styleId="Normal">
     <w:name w:val="Normal"/>
@@ -6768,7 +6675,7 @@
 </file>
 
 <file path=word/glossary/webSettings.xml><?xml version="1.0" encoding="utf-8"?>
-<w:webSettings xmlns:mc="http://schemas.openxmlformats.org/markup-compatibility/2006" xmlns:r="http://schemas.openxmlformats.org/officeDocument/2006/relationships" xmlns:w="http://schemas.openxmlformats.org/wordprocessingml/2006/main" xmlns:w14="http://schemas.microsoft.com/office/word/2010/wordml" xmlns:w15="http://schemas.microsoft.com/office/word/2012/wordml" xmlns:w16cex="http://schemas.microsoft.com/office/word/2018/wordml/cex" xmlns:w16cid="http://schemas.microsoft.com/office/word/2016/wordml/cid" xmlns:w16="http://schemas.microsoft.com/office/word/2018/wordml" xmlns:w16sdtdh="http://schemas.microsoft.com/office/word/2020/wordml/sdtdatahash" xmlns:w16se="http://schemas.microsoft.com/office/word/2015/wordml/symex" mc:Ignorable="w14 w15 w16se w16cid w16 w16cex w16sdtdh">
+<w:webSettings xmlns:mc="http://schemas.openxmlformats.org/markup-compatibility/2006" xmlns:r="http://schemas.openxmlformats.org/officeDocument/2006/relationships" xmlns:w="http://schemas.openxmlformats.org/wordprocessingml/2006/main" xmlns:w14="http://schemas.microsoft.com/office/word/2010/wordml" xmlns:w15="http://schemas.microsoft.com/office/word/2012/wordml" xmlns:w16se="http://schemas.microsoft.com/office/word/2015/wordml/symex" mc:Ignorable="w14 w15 w16se">
   <w:optimizeForBrowser/>
   <w:allowPNG/>
 </w:webSettings>
@@ -7067,4 +6974,16 @@
     </a:ext>
   </a:extLst>
 </a:theme>
+</file>
+
+<file path=customXml/item1.xml><?xml version="1.0" encoding="utf-8"?>
+<b:Sources xmlns:b="http://schemas.openxmlformats.org/officeDocument/2006/bibliography" xmlns="http://schemas.openxmlformats.org/officeDocument/2006/bibliography" SelectedStyle="\APASixthEditionOfficeOnline.xsl" StyleName="APA" Version="6"/>
+</file>
+
+<file path=customXml/itemProps1.xml><?xml version="1.0" encoding="utf-8"?>
+<ds:datastoreItem xmlns:ds="http://schemas.openxmlformats.org/officeDocument/2006/customXml" ds:itemID="{7CDFAD50-5AA3-4299-823E-4103F3B19B08}">
+  <ds:schemaRefs>
+    <ds:schemaRef ds:uri="http://schemas.openxmlformats.org/officeDocument/2006/bibliography"/>
+  </ds:schemaRefs>
+</ds:datastoreItem>
 </file>
</xml_diff>

<commit_message>
student2(reports) Analisys report #148
</commit_message>
<xml_diff>
--- a/reports/Student #2/Requirements - Student #2.docx
+++ b/reports/Student #2/Requirements - Student #2.docx
@@ -609,6 +609,8 @@
           <w:rFonts w:cstheme="majorHAnsi"/>
         </w:rPr>
       </w:pPr>
+      <w:bookmarkStart w:id="0" w:name="_GoBack"/>
+      <w:bookmarkEnd w:id="0"/>
       <w:r>
         <w:rPr>
           <w:rFonts w:cstheme="majorHAnsi"/>
@@ -990,8 +992,6 @@
         </w:rPr>
         <w:t>Deliverable D02: data models</w:t>
       </w:r>
-      <w:bookmarkStart w:id="0" w:name="_GoBack"/>
-      <w:bookmarkEnd w:id="0"/>
     </w:p>
     <w:p>
       <w:pPr>
@@ -3437,7 +3437,19 @@
             <w:rPr>
               <w:rFonts w:asciiTheme="majorHAnsi" w:hAnsiTheme="majorHAnsi" w:cstheme="majorHAnsi"/>
             </w:rPr>
-            <w:t xml:space="preserve">    </w:t>
+            <w:t xml:space="preserve">   </w:t>
+          </w:r>
+          <w:r>
+            <w:rPr>
+              <w:rFonts w:asciiTheme="majorHAnsi" w:hAnsiTheme="majorHAnsi" w:cstheme="majorHAnsi"/>
+            </w:rPr>
+            <w:t xml:space="preserve">X </w:t>
+          </w:r>
+          <w:r>
+            <w:rPr>
+              <w:rFonts w:asciiTheme="majorHAnsi" w:hAnsiTheme="majorHAnsi" w:cstheme="majorHAnsi"/>
+            </w:rPr>
+            <w:t xml:space="preserve"> </w:t>
           </w:r>
         </w:sdtContent>
       </w:sdt>
@@ -6314,6 +6326,7 @@
   <w:rsids>
     <w:rsidRoot w:val="004D7778"/>
     <w:rsid w:val="0004267B"/>
+    <w:rsid w:val="004125D7"/>
     <w:rsid w:val="004D7778"/>
     <w:rsid w:val="00C70C3A"/>
   </w:rsids>

</xml_diff>